<commit_message>
updated a small thing
</commit_message>
<xml_diff>
--- a/MOTE/progress.docx
+++ b/MOTE/progress.docx
@@ -22,6 +22,9 @@
             <w:tcW w:w="1498" w:type="dxa"/>
           </w:tcPr>
           <w:p>
+            <w:pPr>
+              <w:spacing w:line="360" w:lineRule="auto"/>
+            </w:pPr>
             <w:r>
               <w:t>Page</w:t>
             </w:r>
@@ -32,6 +35,9 @@
             <w:tcW w:w="1853" w:type="dxa"/>
           </w:tcPr>
           <w:p>
+            <w:pPr>
+              <w:spacing w:line="360" w:lineRule="auto"/>
+            </w:pPr>
             <w:r>
               <w:t>Working/written</w:t>
             </w:r>
@@ -42,6 +48,9 @@
             <w:tcW w:w="1598" w:type="dxa"/>
           </w:tcPr>
           <w:p>
+            <w:pPr>
+              <w:spacing w:line="360" w:lineRule="auto"/>
+            </w:pPr>
             <w:r>
               <w:t>Output checked</w:t>
             </w:r>
@@ -52,6 +61,9 @@
             <w:tcW w:w="1511" w:type="dxa"/>
           </w:tcPr>
           <w:p>
+            <w:pPr>
+              <w:spacing w:line="360" w:lineRule="auto"/>
+            </w:pPr>
             <w:r>
               <w:t>Code page</w:t>
             </w:r>
@@ -62,6 +74,9 @@
             <w:tcW w:w="1536" w:type="dxa"/>
           </w:tcPr>
           <w:p>
+            <w:pPr>
+              <w:spacing w:line="360" w:lineRule="auto"/>
+            </w:pPr>
             <w:r>
               <w:t>Program output</w:t>
             </w:r>
@@ -72,6 +87,9 @@
             <w:tcW w:w="1354" w:type="dxa"/>
           </w:tcPr>
           <w:p>
+            <w:pPr>
+              <w:spacing w:line="360" w:lineRule="auto"/>
+            </w:pPr>
             <w:r>
               <w:t>Video</w:t>
             </w:r>
@@ -84,6 +102,9 @@
             <w:tcW w:w="1498" w:type="dxa"/>
           </w:tcPr>
           <w:p>
+            <w:pPr>
+              <w:spacing w:line="360" w:lineRule="auto"/>
+            </w:pPr>
             <w:r>
               <w:t>Z means</w:t>
             </w:r>
@@ -93,31 +114,51 @@
           <w:tcPr>
             <w:tcW w:w="1853" w:type="dxa"/>
           </w:tcPr>
-          <w:p/>
+          <w:p>
+            <w:pPr>
+              <w:spacing w:line="360" w:lineRule="auto"/>
+            </w:pPr>
+          </w:p>
         </w:tc>
         <w:tc>
           <w:tcPr>
             <w:tcW w:w="1598" w:type="dxa"/>
           </w:tcPr>
-          <w:p/>
+          <w:p>
+            <w:pPr>
+              <w:spacing w:line="360" w:lineRule="auto"/>
+            </w:pPr>
+          </w:p>
         </w:tc>
         <w:tc>
           <w:tcPr>
             <w:tcW w:w="1511" w:type="dxa"/>
           </w:tcPr>
-          <w:p/>
+          <w:p>
+            <w:pPr>
+              <w:spacing w:line="360" w:lineRule="auto"/>
+            </w:pPr>
+          </w:p>
         </w:tc>
         <w:tc>
           <w:tcPr>
             <w:tcW w:w="1536" w:type="dxa"/>
           </w:tcPr>
-          <w:p/>
+          <w:p>
+            <w:pPr>
+              <w:spacing w:line="360" w:lineRule="auto"/>
+            </w:pPr>
+          </w:p>
         </w:tc>
         <w:tc>
           <w:tcPr>
             <w:tcW w:w="1354" w:type="dxa"/>
           </w:tcPr>
-          <w:p/>
+          <w:p>
+            <w:pPr>
+              <w:spacing w:line="360" w:lineRule="auto"/>
+            </w:pPr>
+          </w:p>
         </w:tc>
       </w:tr>
       <w:tr>
@@ -126,6 +167,9 @@
             <w:tcW w:w="1498" w:type="dxa"/>
           </w:tcPr>
           <w:p>
+            <w:pPr>
+              <w:spacing w:line="360" w:lineRule="auto"/>
+            </w:pPr>
             <w:r>
               <w:t xml:space="preserve">Z </w:t>
             </w:r>
@@ -140,31 +184,51 @@
           <w:tcPr>
             <w:tcW w:w="1853" w:type="dxa"/>
           </w:tcPr>
-          <w:p/>
+          <w:p>
+            <w:pPr>
+              <w:spacing w:line="360" w:lineRule="auto"/>
+            </w:pPr>
+          </w:p>
         </w:tc>
         <w:tc>
           <w:tcPr>
             <w:tcW w:w="1598" w:type="dxa"/>
           </w:tcPr>
-          <w:p/>
+          <w:p>
+            <w:pPr>
+              <w:spacing w:line="360" w:lineRule="auto"/>
+            </w:pPr>
+          </w:p>
         </w:tc>
         <w:tc>
           <w:tcPr>
             <w:tcW w:w="1511" w:type="dxa"/>
           </w:tcPr>
-          <w:p/>
+          <w:p>
+            <w:pPr>
+              <w:spacing w:line="360" w:lineRule="auto"/>
+            </w:pPr>
+          </w:p>
         </w:tc>
         <w:tc>
           <w:tcPr>
             <w:tcW w:w="1536" w:type="dxa"/>
           </w:tcPr>
-          <w:p/>
+          <w:p>
+            <w:pPr>
+              <w:spacing w:line="360" w:lineRule="auto"/>
+            </w:pPr>
+          </w:p>
         </w:tc>
         <w:tc>
           <w:tcPr>
             <w:tcW w:w="1354" w:type="dxa"/>
           </w:tcPr>
-          <w:p/>
+          <w:p>
+            <w:pPr>
+              <w:spacing w:line="360" w:lineRule="auto"/>
+            </w:pPr>
+          </w:p>
         </w:tc>
       </w:tr>
       <w:tr>
@@ -173,6 +237,9 @@
             <w:tcW w:w="1498" w:type="dxa"/>
           </w:tcPr>
           <w:p>
+            <w:pPr>
+              <w:spacing w:line="360" w:lineRule="auto"/>
+            </w:pPr>
             <w:r>
               <w:t>Single t means</w:t>
             </w:r>
@@ -182,31 +249,51 @@
           <w:tcPr>
             <w:tcW w:w="1853" w:type="dxa"/>
           </w:tcPr>
-          <w:p/>
+          <w:p>
+            <w:pPr>
+              <w:spacing w:line="360" w:lineRule="auto"/>
+            </w:pPr>
+          </w:p>
         </w:tc>
         <w:tc>
           <w:tcPr>
             <w:tcW w:w="1598" w:type="dxa"/>
           </w:tcPr>
-          <w:p/>
+          <w:p>
+            <w:pPr>
+              <w:spacing w:line="360" w:lineRule="auto"/>
+            </w:pPr>
+          </w:p>
         </w:tc>
         <w:tc>
           <w:tcPr>
             <w:tcW w:w="1511" w:type="dxa"/>
           </w:tcPr>
-          <w:p/>
+          <w:p>
+            <w:pPr>
+              <w:spacing w:line="360" w:lineRule="auto"/>
+            </w:pPr>
+          </w:p>
         </w:tc>
         <w:tc>
           <w:tcPr>
             <w:tcW w:w="1536" w:type="dxa"/>
           </w:tcPr>
-          <w:p/>
+          <w:p>
+            <w:pPr>
+              <w:spacing w:line="360" w:lineRule="auto"/>
+            </w:pPr>
+          </w:p>
         </w:tc>
         <w:tc>
           <w:tcPr>
             <w:tcW w:w="1354" w:type="dxa"/>
           </w:tcPr>
-          <w:p/>
+          <w:p>
+            <w:pPr>
+              <w:spacing w:line="360" w:lineRule="auto"/>
+            </w:pPr>
+          </w:p>
         </w:tc>
       </w:tr>
       <w:tr>
@@ -215,6 +302,9 @@
             <w:tcW w:w="1498" w:type="dxa"/>
           </w:tcPr>
           <w:p>
+            <w:pPr>
+              <w:spacing w:line="360" w:lineRule="auto"/>
+            </w:pPr>
             <w:r>
               <w:t xml:space="preserve">Single t </w:t>
             </w:r>
@@ -229,31 +319,51 @@
           <w:tcPr>
             <w:tcW w:w="1853" w:type="dxa"/>
           </w:tcPr>
-          <w:p/>
+          <w:p>
+            <w:pPr>
+              <w:spacing w:line="360" w:lineRule="auto"/>
+            </w:pPr>
+          </w:p>
         </w:tc>
         <w:tc>
           <w:tcPr>
             <w:tcW w:w="1598" w:type="dxa"/>
           </w:tcPr>
-          <w:p/>
+          <w:p>
+            <w:pPr>
+              <w:spacing w:line="360" w:lineRule="auto"/>
+            </w:pPr>
+          </w:p>
         </w:tc>
         <w:tc>
           <w:tcPr>
             <w:tcW w:w="1511" w:type="dxa"/>
           </w:tcPr>
-          <w:p/>
+          <w:p>
+            <w:pPr>
+              <w:spacing w:line="360" w:lineRule="auto"/>
+            </w:pPr>
+          </w:p>
         </w:tc>
         <w:tc>
           <w:tcPr>
             <w:tcW w:w="1536" w:type="dxa"/>
           </w:tcPr>
-          <w:p/>
+          <w:p>
+            <w:pPr>
+              <w:spacing w:line="360" w:lineRule="auto"/>
+            </w:pPr>
+          </w:p>
         </w:tc>
         <w:tc>
           <w:tcPr>
             <w:tcW w:w="1354" w:type="dxa"/>
           </w:tcPr>
-          <w:p/>
+          <w:p>
+            <w:pPr>
+              <w:spacing w:line="360" w:lineRule="auto"/>
+            </w:pPr>
+          </w:p>
         </w:tc>
       </w:tr>
       <w:tr>
@@ -262,6 +372,9 @@
             <w:tcW w:w="1498" w:type="dxa"/>
           </w:tcPr>
           <w:p>
+            <w:pPr>
+              <w:spacing w:line="360" w:lineRule="auto"/>
+            </w:pPr>
             <w:proofErr w:type="spellStart"/>
             <w:r>
               <w:t>Dept</w:t>
@@ -284,31 +397,51 @@
           <w:tcPr>
             <w:tcW w:w="1853" w:type="dxa"/>
           </w:tcPr>
-          <w:p/>
+          <w:p>
+            <w:pPr>
+              <w:spacing w:line="360" w:lineRule="auto"/>
+            </w:pPr>
+          </w:p>
         </w:tc>
         <w:tc>
           <w:tcPr>
             <w:tcW w:w="1598" w:type="dxa"/>
           </w:tcPr>
-          <w:p/>
+          <w:p>
+            <w:pPr>
+              <w:spacing w:line="360" w:lineRule="auto"/>
+            </w:pPr>
+          </w:p>
         </w:tc>
         <w:tc>
           <w:tcPr>
             <w:tcW w:w="1511" w:type="dxa"/>
           </w:tcPr>
-          <w:p/>
+          <w:p>
+            <w:pPr>
+              <w:spacing w:line="360" w:lineRule="auto"/>
+            </w:pPr>
+          </w:p>
         </w:tc>
         <w:tc>
           <w:tcPr>
             <w:tcW w:w="1536" w:type="dxa"/>
           </w:tcPr>
-          <w:p/>
+          <w:p>
+            <w:pPr>
+              <w:spacing w:line="360" w:lineRule="auto"/>
+            </w:pPr>
+          </w:p>
         </w:tc>
         <w:tc>
           <w:tcPr>
             <w:tcW w:w="1354" w:type="dxa"/>
           </w:tcPr>
-          <w:p/>
+          <w:p>
+            <w:pPr>
+              <w:spacing w:line="360" w:lineRule="auto"/>
+            </w:pPr>
+          </w:p>
         </w:tc>
       </w:tr>
       <w:tr>
@@ -317,6 +450,9 @@
             <w:tcW w:w="1498" w:type="dxa"/>
           </w:tcPr>
           <w:p>
+            <w:pPr>
+              <w:spacing w:line="360" w:lineRule="auto"/>
+            </w:pPr>
             <w:proofErr w:type="spellStart"/>
             <w:r>
               <w:t>Dept</w:t>
@@ -331,31 +467,51 @@
           <w:tcPr>
             <w:tcW w:w="1853" w:type="dxa"/>
           </w:tcPr>
-          <w:p/>
+          <w:p>
+            <w:pPr>
+              <w:spacing w:line="360" w:lineRule="auto"/>
+            </w:pPr>
+          </w:p>
         </w:tc>
         <w:tc>
           <w:tcPr>
             <w:tcW w:w="1598" w:type="dxa"/>
           </w:tcPr>
-          <w:p/>
+          <w:p>
+            <w:pPr>
+              <w:spacing w:line="360" w:lineRule="auto"/>
+            </w:pPr>
+          </w:p>
         </w:tc>
         <w:tc>
           <w:tcPr>
             <w:tcW w:w="1511" w:type="dxa"/>
           </w:tcPr>
-          <w:p/>
+          <w:p>
+            <w:pPr>
+              <w:spacing w:line="360" w:lineRule="auto"/>
+            </w:pPr>
+          </w:p>
         </w:tc>
         <w:tc>
           <w:tcPr>
             <w:tcW w:w="1536" w:type="dxa"/>
           </w:tcPr>
-          <w:p/>
+          <w:p>
+            <w:pPr>
+              <w:spacing w:line="360" w:lineRule="auto"/>
+            </w:pPr>
+          </w:p>
         </w:tc>
         <w:tc>
           <w:tcPr>
             <w:tcW w:w="1354" w:type="dxa"/>
           </w:tcPr>
-          <w:p/>
+          <w:p>
+            <w:pPr>
+              <w:spacing w:line="360" w:lineRule="auto"/>
+            </w:pPr>
+          </w:p>
         </w:tc>
       </w:tr>
       <w:tr>
@@ -364,6 +520,9 @@
             <w:tcW w:w="1498" w:type="dxa"/>
           </w:tcPr>
           <w:p>
+            <w:pPr>
+              <w:spacing w:line="360" w:lineRule="auto"/>
+            </w:pPr>
             <w:proofErr w:type="spellStart"/>
             <w:r>
               <w:t>Dept</w:t>
@@ -378,31 +537,51 @@
           <w:tcPr>
             <w:tcW w:w="1853" w:type="dxa"/>
           </w:tcPr>
-          <w:p/>
+          <w:p>
+            <w:pPr>
+              <w:spacing w:line="360" w:lineRule="auto"/>
+            </w:pPr>
+          </w:p>
         </w:tc>
         <w:tc>
           <w:tcPr>
             <w:tcW w:w="1598" w:type="dxa"/>
           </w:tcPr>
-          <w:p/>
+          <w:p>
+            <w:pPr>
+              <w:spacing w:line="360" w:lineRule="auto"/>
+            </w:pPr>
+          </w:p>
         </w:tc>
         <w:tc>
           <w:tcPr>
             <w:tcW w:w="1511" w:type="dxa"/>
           </w:tcPr>
-          <w:p/>
+          <w:p>
+            <w:pPr>
+              <w:spacing w:line="360" w:lineRule="auto"/>
+            </w:pPr>
+          </w:p>
         </w:tc>
         <w:tc>
           <w:tcPr>
             <w:tcW w:w="1536" w:type="dxa"/>
           </w:tcPr>
-          <w:p/>
+          <w:p>
+            <w:pPr>
+              <w:spacing w:line="360" w:lineRule="auto"/>
+            </w:pPr>
+          </w:p>
         </w:tc>
         <w:tc>
           <w:tcPr>
             <w:tcW w:w="1354" w:type="dxa"/>
           </w:tcPr>
-          <w:p/>
+          <w:p>
+            <w:pPr>
+              <w:spacing w:line="360" w:lineRule="auto"/>
+            </w:pPr>
+          </w:p>
         </w:tc>
       </w:tr>
       <w:tr>
@@ -411,6 +590,9 @@
             <w:tcW w:w="1498" w:type="dxa"/>
           </w:tcPr>
           <w:p>
+            <w:pPr>
+              <w:spacing w:line="360" w:lineRule="auto"/>
+            </w:pPr>
             <w:proofErr w:type="spellStart"/>
             <w:r>
               <w:t>Dept</w:t>
@@ -433,31 +615,51 @@
           <w:tcPr>
             <w:tcW w:w="1853" w:type="dxa"/>
           </w:tcPr>
-          <w:p/>
+          <w:p>
+            <w:pPr>
+              <w:spacing w:line="360" w:lineRule="auto"/>
+            </w:pPr>
+          </w:p>
         </w:tc>
         <w:tc>
           <w:tcPr>
             <w:tcW w:w="1598" w:type="dxa"/>
           </w:tcPr>
-          <w:p/>
+          <w:p>
+            <w:pPr>
+              <w:spacing w:line="360" w:lineRule="auto"/>
+            </w:pPr>
+          </w:p>
         </w:tc>
         <w:tc>
           <w:tcPr>
             <w:tcW w:w="1511" w:type="dxa"/>
           </w:tcPr>
-          <w:p/>
+          <w:p>
+            <w:pPr>
+              <w:spacing w:line="360" w:lineRule="auto"/>
+            </w:pPr>
+          </w:p>
         </w:tc>
         <w:tc>
           <w:tcPr>
             <w:tcW w:w="1536" w:type="dxa"/>
           </w:tcPr>
-          <w:p/>
+          <w:p>
+            <w:pPr>
+              <w:spacing w:line="360" w:lineRule="auto"/>
+            </w:pPr>
+          </w:p>
         </w:tc>
         <w:tc>
           <w:tcPr>
             <w:tcW w:w="1354" w:type="dxa"/>
           </w:tcPr>
-          <w:p/>
+          <w:p>
+            <w:pPr>
+              <w:spacing w:line="360" w:lineRule="auto"/>
+            </w:pPr>
+          </w:p>
         </w:tc>
       </w:tr>
       <w:tr>
@@ -466,6 +668,9 @@
             <w:tcW w:w="1498" w:type="dxa"/>
           </w:tcPr>
           <w:p>
+            <w:pPr>
+              <w:spacing w:line="360" w:lineRule="auto"/>
+            </w:pPr>
             <w:proofErr w:type="spellStart"/>
             <w:r>
               <w:t>Ind</w:t>
@@ -480,31 +685,51 @@
           <w:tcPr>
             <w:tcW w:w="1853" w:type="dxa"/>
           </w:tcPr>
-          <w:p/>
+          <w:p>
+            <w:pPr>
+              <w:spacing w:line="360" w:lineRule="auto"/>
+            </w:pPr>
+          </w:p>
         </w:tc>
         <w:tc>
           <w:tcPr>
             <w:tcW w:w="1598" w:type="dxa"/>
           </w:tcPr>
-          <w:p/>
+          <w:p>
+            <w:pPr>
+              <w:spacing w:line="360" w:lineRule="auto"/>
+            </w:pPr>
+          </w:p>
         </w:tc>
         <w:tc>
           <w:tcPr>
             <w:tcW w:w="1511" w:type="dxa"/>
           </w:tcPr>
-          <w:p/>
+          <w:p>
+            <w:pPr>
+              <w:spacing w:line="360" w:lineRule="auto"/>
+            </w:pPr>
+          </w:p>
         </w:tc>
         <w:tc>
           <w:tcPr>
             <w:tcW w:w="1536" w:type="dxa"/>
           </w:tcPr>
-          <w:p/>
+          <w:p>
+            <w:pPr>
+              <w:spacing w:line="360" w:lineRule="auto"/>
+            </w:pPr>
+          </w:p>
         </w:tc>
         <w:tc>
           <w:tcPr>
             <w:tcW w:w="1354" w:type="dxa"/>
           </w:tcPr>
-          <w:p/>
+          <w:p>
+            <w:pPr>
+              <w:spacing w:line="360" w:lineRule="auto"/>
+            </w:pPr>
+          </w:p>
         </w:tc>
       </w:tr>
       <w:tr>
@@ -513,51 +738,889 @@
             <w:tcW w:w="1498" w:type="dxa"/>
           </w:tcPr>
           <w:p>
+            <w:pPr>
+              <w:spacing w:line="360" w:lineRule="auto"/>
+            </w:pPr>
             <w:proofErr w:type="spellStart"/>
             <w:r>
               <w:t>Ind</w:t>
             </w:r>
             <w:proofErr w:type="spellEnd"/>
             <w:r>
-              <w:t xml:space="preserve"> t t</w:t>
-            </w:r>
+              <w:t xml:space="preserve"> t </w:t>
+            </w:r>
+            <w:proofErr w:type="spellStart"/>
+            <w:r>
+              <w:t>t</w:t>
+            </w:r>
+            <w:proofErr w:type="spellEnd"/>
+          </w:p>
+        </w:tc>
+        <w:tc>
+          <w:tcPr>
+            <w:tcW w:w="1853" w:type="dxa"/>
+          </w:tcPr>
+          <w:p>
+            <w:pPr>
+              <w:spacing w:line="360" w:lineRule="auto"/>
+            </w:pPr>
+          </w:p>
+        </w:tc>
+        <w:tc>
+          <w:tcPr>
+            <w:tcW w:w="1598" w:type="dxa"/>
+          </w:tcPr>
+          <w:p>
+            <w:pPr>
+              <w:spacing w:line="360" w:lineRule="auto"/>
+            </w:pPr>
+          </w:p>
+        </w:tc>
+        <w:tc>
+          <w:tcPr>
+            <w:tcW w:w="1511" w:type="dxa"/>
+          </w:tcPr>
+          <w:p>
+            <w:pPr>
+              <w:spacing w:line="360" w:lineRule="auto"/>
+            </w:pPr>
+          </w:p>
+        </w:tc>
+        <w:tc>
+          <w:tcPr>
+            <w:tcW w:w="1536" w:type="dxa"/>
+          </w:tcPr>
+          <w:p>
+            <w:pPr>
+              <w:spacing w:line="360" w:lineRule="auto"/>
+            </w:pPr>
+          </w:p>
+        </w:tc>
+        <w:tc>
+          <w:tcPr>
+            <w:tcW w:w="1354" w:type="dxa"/>
+          </w:tcPr>
+          <w:p>
+            <w:pPr>
+              <w:spacing w:line="360" w:lineRule="auto"/>
+            </w:pPr>
+          </w:p>
+        </w:tc>
+      </w:tr>
+      <w:tr>
+        <w:tc>
+          <w:tcPr>
+            <w:tcW w:w="1498" w:type="dxa"/>
+          </w:tcPr>
+          <w:p>
+            <w:pPr>
+              <w:spacing w:line="360" w:lineRule="auto"/>
+            </w:pPr>
+          </w:p>
+        </w:tc>
+        <w:tc>
+          <w:tcPr>
+            <w:tcW w:w="1853" w:type="dxa"/>
+          </w:tcPr>
+          <w:p>
+            <w:pPr>
+              <w:spacing w:line="360" w:lineRule="auto"/>
+            </w:pPr>
+          </w:p>
+        </w:tc>
+        <w:tc>
+          <w:tcPr>
+            <w:tcW w:w="1598" w:type="dxa"/>
+          </w:tcPr>
+          <w:p>
+            <w:pPr>
+              <w:spacing w:line="360" w:lineRule="auto"/>
+            </w:pPr>
+          </w:p>
+        </w:tc>
+        <w:tc>
+          <w:tcPr>
+            <w:tcW w:w="1511" w:type="dxa"/>
+          </w:tcPr>
+          <w:p>
+            <w:pPr>
+              <w:spacing w:line="360" w:lineRule="auto"/>
+            </w:pPr>
+          </w:p>
+        </w:tc>
+        <w:tc>
+          <w:tcPr>
+            <w:tcW w:w="1536" w:type="dxa"/>
+          </w:tcPr>
+          <w:p>
+            <w:pPr>
+              <w:spacing w:line="360" w:lineRule="auto"/>
+            </w:pPr>
+          </w:p>
+        </w:tc>
+        <w:tc>
+          <w:tcPr>
+            <w:tcW w:w="1354" w:type="dxa"/>
+          </w:tcPr>
+          <w:p>
+            <w:pPr>
+              <w:spacing w:line="360" w:lineRule="auto"/>
+            </w:pPr>
+          </w:p>
+        </w:tc>
+      </w:tr>
+      <w:tr>
+        <w:tc>
+          <w:tcPr>
+            <w:tcW w:w="1498" w:type="dxa"/>
+          </w:tcPr>
+          <w:p>
+            <w:pPr>
+              <w:spacing w:line="360" w:lineRule="auto"/>
+            </w:pPr>
+          </w:p>
+        </w:tc>
+        <w:tc>
+          <w:tcPr>
+            <w:tcW w:w="1853" w:type="dxa"/>
+          </w:tcPr>
+          <w:p>
+            <w:pPr>
+              <w:spacing w:line="360" w:lineRule="auto"/>
+            </w:pPr>
+          </w:p>
+        </w:tc>
+        <w:tc>
+          <w:tcPr>
+            <w:tcW w:w="1598" w:type="dxa"/>
+          </w:tcPr>
+          <w:p>
+            <w:pPr>
+              <w:spacing w:line="360" w:lineRule="auto"/>
+            </w:pPr>
+          </w:p>
+        </w:tc>
+        <w:tc>
+          <w:tcPr>
+            <w:tcW w:w="1511" w:type="dxa"/>
+          </w:tcPr>
+          <w:p>
+            <w:pPr>
+              <w:spacing w:line="360" w:lineRule="auto"/>
+            </w:pPr>
+          </w:p>
+        </w:tc>
+        <w:tc>
+          <w:tcPr>
+            <w:tcW w:w="1536" w:type="dxa"/>
+          </w:tcPr>
+          <w:p>
+            <w:pPr>
+              <w:spacing w:line="360" w:lineRule="auto"/>
+            </w:pPr>
+          </w:p>
+        </w:tc>
+        <w:tc>
+          <w:tcPr>
+            <w:tcW w:w="1354" w:type="dxa"/>
+          </w:tcPr>
+          <w:p>
+            <w:pPr>
+              <w:spacing w:line="360" w:lineRule="auto"/>
+            </w:pPr>
+          </w:p>
+        </w:tc>
+      </w:tr>
+      <w:tr>
+        <w:tc>
+          <w:tcPr>
+            <w:tcW w:w="1498" w:type="dxa"/>
+          </w:tcPr>
+          <w:p>
+            <w:pPr>
+              <w:spacing w:line="360" w:lineRule="auto"/>
+            </w:pPr>
+          </w:p>
+        </w:tc>
+        <w:tc>
+          <w:tcPr>
+            <w:tcW w:w="1853" w:type="dxa"/>
+          </w:tcPr>
+          <w:p>
+            <w:pPr>
+              <w:spacing w:line="360" w:lineRule="auto"/>
+            </w:pPr>
+          </w:p>
+        </w:tc>
+        <w:tc>
+          <w:tcPr>
+            <w:tcW w:w="1598" w:type="dxa"/>
+          </w:tcPr>
+          <w:p>
+            <w:pPr>
+              <w:spacing w:line="360" w:lineRule="auto"/>
+            </w:pPr>
+          </w:p>
+        </w:tc>
+        <w:tc>
+          <w:tcPr>
+            <w:tcW w:w="1511" w:type="dxa"/>
+          </w:tcPr>
+          <w:p>
+            <w:pPr>
+              <w:spacing w:line="360" w:lineRule="auto"/>
+            </w:pPr>
+          </w:p>
+        </w:tc>
+        <w:tc>
+          <w:tcPr>
+            <w:tcW w:w="1536" w:type="dxa"/>
+          </w:tcPr>
+          <w:p>
+            <w:pPr>
+              <w:spacing w:line="360" w:lineRule="auto"/>
+            </w:pPr>
+          </w:p>
+        </w:tc>
+        <w:tc>
+          <w:tcPr>
+            <w:tcW w:w="1354" w:type="dxa"/>
+          </w:tcPr>
+          <w:p>
+            <w:pPr>
+              <w:spacing w:line="360" w:lineRule="auto"/>
+            </w:pPr>
+          </w:p>
+        </w:tc>
+      </w:tr>
+      <w:tr>
+        <w:tc>
+          <w:tcPr>
+            <w:tcW w:w="1498" w:type="dxa"/>
+          </w:tcPr>
+          <w:p>
+            <w:pPr>
+              <w:spacing w:line="360" w:lineRule="auto"/>
+            </w:pPr>
+          </w:p>
+        </w:tc>
+        <w:tc>
+          <w:tcPr>
+            <w:tcW w:w="1853" w:type="dxa"/>
+          </w:tcPr>
+          <w:p>
+            <w:pPr>
+              <w:spacing w:line="360" w:lineRule="auto"/>
+            </w:pPr>
+          </w:p>
+        </w:tc>
+        <w:tc>
+          <w:tcPr>
+            <w:tcW w:w="1598" w:type="dxa"/>
+          </w:tcPr>
+          <w:p>
+            <w:pPr>
+              <w:spacing w:line="360" w:lineRule="auto"/>
+            </w:pPr>
+          </w:p>
+        </w:tc>
+        <w:tc>
+          <w:tcPr>
+            <w:tcW w:w="1511" w:type="dxa"/>
+          </w:tcPr>
+          <w:p>
+            <w:pPr>
+              <w:spacing w:line="360" w:lineRule="auto"/>
+            </w:pPr>
+          </w:p>
+        </w:tc>
+        <w:tc>
+          <w:tcPr>
+            <w:tcW w:w="1536" w:type="dxa"/>
+          </w:tcPr>
+          <w:p>
+            <w:pPr>
+              <w:spacing w:line="360" w:lineRule="auto"/>
+            </w:pPr>
+          </w:p>
+        </w:tc>
+        <w:tc>
+          <w:tcPr>
+            <w:tcW w:w="1354" w:type="dxa"/>
+          </w:tcPr>
+          <w:p>
+            <w:pPr>
+              <w:spacing w:line="360" w:lineRule="auto"/>
+            </w:pPr>
+          </w:p>
+        </w:tc>
+      </w:tr>
+      <w:tr>
+        <w:tc>
+          <w:tcPr>
+            <w:tcW w:w="1498" w:type="dxa"/>
+          </w:tcPr>
+          <w:p>
+            <w:pPr>
+              <w:spacing w:line="360" w:lineRule="auto"/>
+            </w:pPr>
+          </w:p>
+        </w:tc>
+        <w:tc>
+          <w:tcPr>
+            <w:tcW w:w="1853" w:type="dxa"/>
+          </w:tcPr>
+          <w:p>
+            <w:pPr>
+              <w:spacing w:line="360" w:lineRule="auto"/>
+            </w:pPr>
+          </w:p>
+        </w:tc>
+        <w:tc>
+          <w:tcPr>
+            <w:tcW w:w="1598" w:type="dxa"/>
+          </w:tcPr>
+          <w:p>
+            <w:pPr>
+              <w:spacing w:line="360" w:lineRule="auto"/>
+            </w:pPr>
+          </w:p>
+        </w:tc>
+        <w:tc>
+          <w:tcPr>
+            <w:tcW w:w="1511" w:type="dxa"/>
+          </w:tcPr>
+          <w:p>
+            <w:pPr>
+              <w:spacing w:line="360" w:lineRule="auto"/>
+            </w:pPr>
+          </w:p>
+        </w:tc>
+        <w:tc>
+          <w:tcPr>
+            <w:tcW w:w="1536" w:type="dxa"/>
+          </w:tcPr>
+          <w:p>
+            <w:pPr>
+              <w:spacing w:line="360" w:lineRule="auto"/>
+            </w:pPr>
+          </w:p>
+        </w:tc>
+        <w:tc>
+          <w:tcPr>
+            <w:tcW w:w="1354" w:type="dxa"/>
+          </w:tcPr>
+          <w:p>
+            <w:pPr>
+              <w:spacing w:line="360" w:lineRule="auto"/>
+            </w:pPr>
+          </w:p>
+        </w:tc>
+      </w:tr>
+      <w:tr>
+        <w:tc>
+          <w:tcPr>
+            <w:tcW w:w="1498" w:type="dxa"/>
+          </w:tcPr>
+          <w:p>
+            <w:pPr>
+              <w:spacing w:line="360" w:lineRule="auto"/>
+            </w:pPr>
             <w:bookmarkStart w:id="0" w:name="_GoBack"/>
-            <w:bookmarkEnd w:id="0"/>
           </w:p>
         </w:tc>
         <w:tc>
           <w:tcPr>
             <w:tcW w:w="1853" w:type="dxa"/>
           </w:tcPr>
-          <w:p/>
+          <w:p>
+            <w:pPr>
+              <w:spacing w:line="360" w:lineRule="auto"/>
+            </w:pPr>
+          </w:p>
         </w:tc>
         <w:tc>
           <w:tcPr>
             <w:tcW w:w="1598" w:type="dxa"/>
           </w:tcPr>
-          <w:p/>
+          <w:p>
+            <w:pPr>
+              <w:spacing w:line="360" w:lineRule="auto"/>
+            </w:pPr>
+          </w:p>
         </w:tc>
         <w:tc>
           <w:tcPr>
             <w:tcW w:w="1511" w:type="dxa"/>
           </w:tcPr>
-          <w:p/>
+          <w:p>
+            <w:pPr>
+              <w:spacing w:line="360" w:lineRule="auto"/>
+            </w:pPr>
+          </w:p>
         </w:tc>
         <w:tc>
           <w:tcPr>
             <w:tcW w:w="1536" w:type="dxa"/>
           </w:tcPr>
-          <w:p/>
+          <w:p>
+            <w:pPr>
+              <w:spacing w:line="360" w:lineRule="auto"/>
+            </w:pPr>
+          </w:p>
         </w:tc>
         <w:tc>
           <w:tcPr>
             <w:tcW w:w="1354" w:type="dxa"/>
           </w:tcPr>
-          <w:p/>
+          <w:p>
+            <w:pPr>
+              <w:spacing w:line="360" w:lineRule="auto"/>
+            </w:pPr>
+          </w:p>
+        </w:tc>
+      </w:tr>
+      <w:bookmarkEnd w:id="0"/>
+      <w:tr>
+        <w:tc>
+          <w:tcPr>
+            <w:tcW w:w="1498" w:type="dxa"/>
+          </w:tcPr>
+          <w:p>
+            <w:pPr>
+              <w:spacing w:line="360" w:lineRule="auto"/>
+            </w:pPr>
+          </w:p>
+        </w:tc>
+        <w:tc>
+          <w:tcPr>
+            <w:tcW w:w="1853" w:type="dxa"/>
+          </w:tcPr>
+          <w:p>
+            <w:pPr>
+              <w:spacing w:line="360" w:lineRule="auto"/>
+            </w:pPr>
+          </w:p>
+        </w:tc>
+        <w:tc>
+          <w:tcPr>
+            <w:tcW w:w="1598" w:type="dxa"/>
+          </w:tcPr>
+          <w:p>
+            <w:pPr>
+              <w:spacing w:line="360" w:lineRule="auto"/>
+            </w:pPr>
+          </w:p>
+        </w:tc>
+        <w:tc>
+          <w:tcPr>
+            <w:tcW w:w="1511" w:type="dxa"/>
+          </w:tcPr>
+          <w:p>
+            <w:pPr>
+              <w:spacing w:line="360" w:lineRule="auto"/>
+            </w:pPr>
+          </w:p>
+        </w:tc>
+        <w:tc>
+          <w:tcPr>
+            <w:tcW w:w="1536" w:type="dxa"/>
+          </w:tcPr>
+          <w:p>
+            <w:pPr>
+              <w:spacing w:line="360" w:lineRule="auto"/>
+            </w:pPr>
+          </w:p>
+        </w:tc>
+        <w:tc>
+          <w:tcPr>
+            <w:tcW w:w="1354" w:type="dxa"/>
+          </w:tcPr>
+          <w:p>
+            <w:pPr>
+              <w:spacing w:line="360" w:lineRule="auto"/>
+            </w:pPr>
+          </w:p>
+        </w:tc>
+      </w:tr>
+      <w:tr>
+        <w:tc>
+          <w:tcPr>
+            <w:tcW w:w="1498" w:type="dxa"/>
+          </w:tcPr>
+          <w:p>
+            <w:pPr>
+              <w:spacing w:line="360" w:lineRule="auto"/>
+            </w:pPr>
+          </w:p>
+        </w:tc>
+        <w:tc>
+          <w:tcPr>
+            <w:tcW w:w="1853" w:type="dxa"/>
+          </w:tcPr>
+          <w:p>
+            <w:pPr>
+              <w:spacing w:line="360" w:lineRule="auto"/>
+            </w:pPr>
+          </w:p>
+        </w:tc>
+        <w:tc>
+          <w:tcPr>
+            <w:tcW w:w="1598" w:type="dxa"/>
+          </w:tcPr>
+          <w:p>
+            <w:pPr>
+              <w:spacing w:line="360" w:lineRule="auto"/>
+            </w:pPr>
+          </w:p>
+        </w:tc>
+        <w:tc>
+          <w:tcPr>
+            <w:tcW w:w="1511" w:type="dxa"/>
+          </w:tcPr>
+          <w:p>
+            <w:pPr>
+              <w:spacing w:line="360" w:lineRule="auto"/>
+            </w:pPr>
+          </w:p>
+        </w:tc>
+        <w:tc>
+          <w:tcPr>
+            <w:tcW w:w="1536" w:type="dxa"/>
+          </w:tcPr>
+          <w:p>
+            <w:pPr>
+              <w:spacing w:line="360" w:lineRule="auto"/>
+            </w:pPr>
+          </w:p>
+        </w:tc>
+        <w:tc>
+          <w:tcPr>
+            <w:tcW w:w="1354" w:type="dxa"/>
+          </w:tcPr>
+          <w:p>
+            <w:pPr>
+              <w:spacing w:line="360" w:lineRule="auto"/>
+            </w:pPr>
+          </w:p>
+        </w:tc>
+      </w:tr>
+      <w:tr>
+        <w:tc>
+          <w:tcPr>
+            <w:tcW w:w="1498" w:type="dxa"/>
+          </w:tcPr>
+          <w:p>
+            <w:pPr>
+              <w:spacing w:line="360" w:lineRule="auto"/>
+            </w:pPr>
+          </w:p>
+        </w:tc>
+        <w:tc>
+          <w:tcPr>
+            <w:tcW w:w="1853" w:type="dxa"/>
+          </w:tcPr>
+          <w:p>
+            <w:pPr>
+              <w:spacing w:line="360" w:lineRule="auto"/>
+            </w:pPr>
+          </w:p>
+        </w:tc>
+        <w:tc>
+          <w:tcPr>
+            <w:tcW w:w="1598" w:type="dxa"/>
+          </w:tcPr>
+          <w:p>
+            <w:pPr>
+              <w:spacing w:line="360" w:lineRule="auto"/>
+            </w:pPr>
+          </w:p>
+        </w:tc>
+        <w:tc>
+          <w:tcPr>
+            <w:tcW w:w="1511" w:type="dxa"/>
+          </w:tcPr>
+          <w:p>
+            <w:pPr>
+              <w:spacing w:line="360" w:lineRule="auto"/>
+            </w:pPr>
+          </w:p>
+        </w:tc>
+        <w:tc>
+          <w:tcPr>
+            <w:tcW w:w="1536" w:type="dxa"/>
+          </w:tcPr>
+          <w:p>
+            <w:pPr>
+              <w:spacing w:line="360" w:lineRule="auto"/>
+            </w:pPr>
+          </w:p>
+        </w:tc>
+        <w:tc>
+          <w:tcPr>
+            <w:tcW w:w="1354" w:type="dxa"/>
+          </w:tcPr>
+          <w:p>
+            <w:pPr>
+              <w:spacing w:line="360" w:lineRule="auto"/>
+            </w:pPr>
+          </w:p>
+        </w:tc>
+      </w:tr>
+      <w:tr>
+        <w:tc>
+          <w:tcPr>
+            <w:tcW w:w="1498" w:type="dxa"/>
+          </w:tcPr>
+          <w:p>
+            <w:pPr>
+              <w:spacing w:line="360" w:lineRule="auto"/>
+            </w:pPr>
+          </w:p>
+        </w:tc>
+        <w:tc>
+          <w:tcPr>
+            <w:tcW w:w="1853" w:type="dxa"/>
+          </w:tcPr>
+          <w:p>
+            <w:pPr>
+              <w:spacing w:line="360" w:lineRule="auto"/>
+            </w:pPr>
+          </w:p>
+        </w:tc>
+        <w:tc>
+          <w:tcPr>
+            <w:tcW w:w="1598" w:type="dxa"/>
+          </w:tcPr>
+          <w:p>
+            <w:pPr>
+              <w:spacing w:line="360" w:lineRule="auto"/>
+            </w:pPr>
+          </w:p>
+        </w:tc>
+        <w:tc>
+          <w:tcPr>
+            <w:tcW w:w="1511" w:type="dxa"/>
+          </w:tcPr>
+          <w:p>
+            <w:pPr>
+              <w:spacing w:line="360" w:lineRule="auto"/>
+            </w:pPr>
+          </w:p>
+        </w:tc>
+        <w:tc>
+          <w:tcPr>
+            <w:tcW w:w="1536" w:type="dxa"/>
+          </w:tcPr>
+          <w:p>
+            <w:pPr>
+              <w:spacing w:line="360" w:lineRule="auto"/>
+            </w:pPr>
+          </w:p>
+        </w:tc>
+        <w:tc>
+          <w:tcPr>
+            <w:tcW w:w="1354" w:type="dxa"/>
+          </w:tcPr>
+          <w:p>
+            <w:pPr>
+              <w:spacing w:line="360" w:lineRule="auto"/>
+            </w:pPr>
+          </w:p>
+        </w:tc>
+      </w:tr>
+      <w:tr>
+        <w:tc>
+          <w:tcPr>
+            <w:tcW w:w="1498" w:type="dxa"/>
+          </w:tcPr>
+          <w:p>
+            <w:pPr>
+              <w:spacing w:line="360" w:lineRule="auto"/>
+            </w:pPr>
+          </w:p>
+        </w:tc>
+        <w:tc>
+          <w:tcPr>
+            <w:tcW w:w="1853" w:type="dxa"/>
+          </w:tcPr>
+          <w:p>
+            <w:pPr>
+              <w:spacing w:line="360" w:lineRule="auto"/>
+            </w:pPr>
+          </w:p>
+        </w:tc>
+        <w:tc>
+          <w:tcPr>
+            <w:tcW w:w="1598" w:type="dxa"/>
+          </w:tcPr>
+          <w:p>
+            <w:pPr>
+              <w:spacing w:line="360" w:lineRule="auto"/>
+            </w:pPr>
+          </w:p>
+        </w:tc>
+        <w:tc>
+          <w:tcPr>
+            <w:tcW w:w="1511" w:type="dxa"/>
+          </w:tcPr>
+          <w:p>
+            <w:pPr>
+              <w:spacing w:line="360" w:lineRule="auto"/>
+            </w:pPr>
+          </w:p>
+        </w:tc>
+        <w:tc>
+          <w:tcPr>
+            <w:tcW w:w="1536" w:type="dxa"/>
+          </w:tcPr>
+          <w:p>
+            <w:pPr>
+              <w:spacing w:line="360" w:lineRule="auto"/>
+            </w:pPr>
+          </w:p>
+        </w:tc>
+        <w:tc>
+          <w:tcPr>
+            <w:tcW w:w="1354" w:type="dxa"/>
+          </w:tcPr>
+          <w:p>
+            <w:pPr>
+              <w:spacing w:line="360" w:lineRule="auto"/>
+            </w:pPr>
+          </w:p>
+        </w:tc>
+      </w:tr>
+      <w:tr>
+        <w:tc>
+          <w:tcPr>
+            <w:tcW w:w="1498" w:type="dxa"/>
+          </w:tcPr>
+          <w:p>
+            <w:pPr>
+              <w:spacing w:line="360" w:lineRule="auto"/>
+            </w:pPr>
+          </w:p>
+        </w:tc>
+        <w:tc>
+          <w:tcPr>
+            <w:tcW w:w="1853" w:type="dxa"/>
+          </w:tcPr>
+          <w:p>
+            <w:pPr>
+              <w:spacing w:line="360" w:lineRule="auto"/>
+            </w:pPr>
+          </w:p>
+        </w:tc>
+        <w:tc>
+          <w:tcPr>
+            <w:tcW w:w="1598" w:type="dxa"/>
+          </w:tcPr>
+          <w:p>
+            <w:pPr>
+              <w:spacing w:line="360" w:lineRule="auto"/>
+            </w:pPr>
+          </w:p>
+        </w:tc>
+        <w:tc>
+          <w:tcPr>
+            <w:tcW w:w="1511" w:type="dxa"/>
+          </w:tcPr>
+          <w:p>
+            <w:pPr>
+              <w:spacing w:line="360" w:lineRule="auto"/>
+            </w:pPr>
+          </w:p>
+        </w:tc>
+        <w:tc>
+          <w:tcPr>
+            <w:tcW w:w="1536" w:type="dxa"/>
+          </w:tcPr>
+          <w:p>
+            <w:pPr>
+              <w:spacing w:line="360" w:lineRule="auto"/>
+            </w:pPr>
+          </w:p>
+        </w:tc>
+        <w:tc>
+          <w:tcPr>
+            <w:tcW w:w="1354" w:type="dxa"/>
+          </w:tcPr>
+          <w:p>
+            <w:pPr>
+              <w:spacing w:line="360" w:lineRule="auto"/>
+            </w:pPr>
+          </w:p>
+        </w:tc>
+      </w:tr>
+      <w:tr>
+        <w:tc>
+          <w:tcPr>
+            <w:tcW w:w="1498" w:type="dxa"/>
+          </w:tcPr>
+          <w:p>
+            <w:pPr>
+              <w:spacing w:line="360" w:lineRule="auto"/>
+            </w:pPr>
+          </w:p>
+        </w:tc>
+        <w:tc>
+          <w:tcPr>
+            <w:tcW w:w="1853" w:type="dxa"/>
+          </w:tcPr>
+          <w:p>
+            <w:pPr>
+              <w:spacing w:line="360" w:lineRule="auto"/>
+            </w:pPr>
+          </w:p>
+        </w:tc>
+        <w:tc>
+          <w:tcPr>
+            <w:tcW w:w="1598" w:type="dxa"/>
+          </w:tcPr>
+          <w:p>
+            <w:pPr>
+              <w:spacing w:line="360" w:lineRule="auto"/>
+            </w:pPr>
+          </w:p>
+        </w:tc>
+        <w:tc>
+          <w:tcPr>
+            <w:tcW w:w="1511" w:type="dxa"/>
+          </w:tcPr>
+          <w:p>
+            <w:pPr>
+              <w:spacing w:line="360" w:lineRule="auto"/>
+            </w:pPr>
+          </w:p>
+        </w:tc>
+        <w:tc>
+          <w:tcPr>
+            <w:tcW w:w="1536" w:type="dxa"/>
+          </w:tcPr>
+          <w:p>
+            <w:pPr>
+              <w:spacing w:line="360" w:lineRule="auto"/>
+            </w:pPr>
+          </w:p>
+        </w:tc>
+        <w:tc>
+          <w:tcPr>
+            <w:tcW w:w="1354" w:type="dxa"/>
+          </w:tcPr>
+          <w:p>
+            <w:pPr>
+              <w:spacing w:line="360" w:lineRule="auto"/>
+            </w:pPr>
+          </w:p>
         </w:tc>
       </w:tr>
     </w:tbl>
-    <w:p/>
+    <w:p>
+      <w:pPr>
+        <w:spacing w:line="360" w:lineRule="auto"/>
+      </w:pPr>
+    </w:p>
     <w:sectPr>
       <w:pgSz w:w="12240" w:h="15840"/>
       <w:pgMar w:top="1440" w:right="1440" w:bottom="1440" w:left="1440" w:header="720" w:footer="720" w:gutter="0"/>

</xml_diff>